<commit_message>
Finished player rig, and shooting
Added fully animated player rig (excluding sprinting)
Added in ability to raise/ lower weapon and fire
Added in particle systems for muzzle flash and wallhiteffects
Added ray casted rounds to gun that then leave a "tracer round" esque look
</commit_message>
<xml_diff>
--- a/Assets/2_WEEK_PROJECT.docx
+++ b/Assets/2_WEEK_PROJECT.docx
@@ -345,43 +345,7 @@
       <w:pPr>
         <w:pStyle w:val="ListParagraph"/>
         <w:numPr>
-          <w:ilvl w:val="0"/>
-          <w:numId w:val="3"/>
-        </w:numPr>
-      </w:pPr>
-      <w:r>
-        <w:t>Game Manager</w:t>
-      </w:r>
-    </w:p>
-    <w:p>
-      <w:pPr>
-        <w:pStyle w:val="Heading1"/>
-      </w:pPr>
-      <w:r>
-        <w:t>Network Programming</w:t>
-      </w:r>
-      <w:r>
-        <w:tab/>
-      </w:r>
-      <w:r>
-        <w:tab/>
-      </w:r>
-      <w:r>
-        <w:tab/>
-      </w:r>
-      <w:r>
-        <w:tab/>
-      </w:r>
-      <w:r>
-        <w:tab/>
-        <w:t>[ANDY] [PATRICK]</w:t>
-      </w:r>
-    </w:p>
-    <w:p>
-      <w:pPr>
-        <w:pStyle w:val="ListParagraph"/>
-        <w:numPr>
-          <w:ilvl w:val="0"/>
+          <w:ilvl w:val="1"/>
           <w:numId w:val="2"/>
         </w:numPr>
         <w:autoSpaceDE w:val="0"/>
@@ -392,17 +356,21 @@
         </w:rPr>
       </w:pPr>
       <w:r>
-        <w:rPr>
-          <w:rFonts w:ascii="AppleSystemUIFont" w:hAnsi="AppleSystemUIFont" w:cs="AppleSystemUIFont"/>
-        </w:rPr>
-        <w:t>Peer to peer</w:t>
+        <w:t xml:space="preserve">Animated Player rig </w:t>
+      </w:r>
+      <w:r>
+        <w:rPr>
+          <w:rFonts w:asciiTheme="majorHAnsi" w:eastAsiaTheme="majorEastAsia" w:hAnsiTheme="majorHAnsi" w:cstheme="majorBidi"/>
+          <w:color w:val="2F5496" w:themeColor="accent1" w:themeShade="BF"/>
+        </w:rPr>
+        <w:t>[ANDY]</w:t>
       </w:r>
     </w:p>
     <w:p>
       <w:pPr>
         <w:pStyle w:val="ListParagraph"/>
         <w:numPr>
-          <w:ilvl w:val="0"/>
+          <w:ilvl w:val="1"/>
           <w:numId w:val="2"/>
         </w:numPr>
         <w:autoSpaceDE w:val="0"/>
@@ -413,17 +381,21 @@
         </w:rPr>
       </w:pPr>
       <w:r>
-        <w:rPr>
-          <w:rFonts w:ascii="AppleSystemUIFont" w:hAnsi="AppleSystemUIFont" w:cs="AppleSystemUIFont"/>
-        </w:rPr>
-        <w:t>Packet data</w:t>
+        <w:t xml:space="preserve">Ability to aim and shoot </w:t>
+      </w:r>
+      <w:r>
+        <w:rPr>
+          <w:rFonts w:asciiTheme="majorHAnsi" w:eastAsiaTheme="majorEastAsia" w:hAnsiTheme="majorHAnsi" w:cstheme="majorBidi"/>
+          <w:color w:val="2F5496" w:themeColor="accent1" w:themeShade="BF"/>
+        </w:rPr>
+        <w:t>[ANDY]</w:t>
       </w:r>
     </w:p>
     <w:p>
       <w:pPr>
         <w:pStyle w:val="ListParagraph"/>
         <w:numPr>
-          <w:ilvl w:val="0"/>
+          <w:ilvl w:val="1"/>
           <w:numId w:val="2"/>
         </w:numPr>
         <w:autoSpaceDE w:val="0"/>
@@ -434,22 +406,231 @@
         </w:rPr>
       </w:pPr>
       <w:r>
-        <w:rPr>
-          <w:rFonts w:ascii="AppleSystemUIFont" w:hAnsi="AppleSystemUIFont" w:cs="AppleSystemUIFont"/>
-        </w:rPr>
-        <w:t>Physics information</w:t>
+        <w:t>Particle effects (muzzle flash and Wall Hit Effects)</w:t>
+      </w:r>
+      <w:r>
+        <w:rPr>
+          <w:rFonts w:asciiTheme="majorHAnsi" w:eastAsiaTheme="majorEastAsia" w:hAnsiTheme="majorHAnsi" w:cstheme="majorBidi"/>
+          <w:color w:val="2F5496" w:themeColor="accent1" w:themeShade="BF"/>
+        </w:rPr>
+        <w:t xml:space="preserve"> </w:t>
+      </w:r>
+      <w:r>
+        <w:rPr>
+          <w:rFonts w:asciiTheme="majorHAnsi" w:eastAsiaTheme="majorEastAsia" w:hAnsiTheme="majorHAnsi" w:cstheme="majorBidi"/>
+          <w:color w:val="2F5496" w:themeColor="accent1" w:themeShade="BF"/>
+        </w:rPr>
+        <w:t>[ANDY]</w:t>
       </w:r>
     </w:p>
     <w:p>
       <w:pPr>
         <w:pStyle w:val="ListParagraph"/>
         <w:numPr>
-          <w:ilvl w:val="0"/>
+          <w:ilvl w:val="1"/>
           <w:numId w:val="2"/>
         </w:numPr>
         <w:autoSpaceDE w:val="0"/>
         <w:autoSpaceDN w:val="0"/>
         <w:adjustRightInd w:val="0"/>
+      </w:pPr>
+      <w:r>
+        <w:t>Keyframe</w:t>
+      </w:r>
+      <w:r>
+        <w:t xml:space="preserve"> rig constraints to animate weapons</w:t>
+      </w:r>
+    </w:p>
+    <w:p>
+      <w:pPr>
+        <w:pStyle w:val="ListParagraph"/>
+        <w:numPr>
+          <w:ilvl w:val="1"/>
+          <w:numId w:val="2"/>
+        </w:numPr>
+        <w:autoSpaceDE w:val="0"/>
+        <w:autoSpaceDN w:val="0"/>
+        <w:adjustRightInd w:val="0"/>
+      </w:pPr>
+      <w:r>
+        <w:t>Switch weapons using multi parent constraint</w:t>
+      </w:r>
+    </w:p>
+    <w:p>
+      <w:pPr>
+        <w:pStyle w:val="ListParagraph"/>
+        <w:numPr>
+          <w:ilvl w:val="1"/>
+          <w:numId w:val="2"/>
+        </w:numPr>
+        <w:autoSpaceDE w:val="0"/>
+        <w:autoSpaceDN w:val="0"/>
+        <w:adjustRightInd w:val="0"/>
+      </w:pPr>
+      <w:r>
+        <w:t>Weapon reloading animation events</w:t>
+      </w:r>
+    </w:p>
+    <w:p>
+      <w:pPr>
+        <w:pStyle w:val="ListParagraph"/>
+        <w:numPr>
+          <w:ilvl w:val="0"/>
+          <w:numId w:val="3"/>
+        </w:numPr>
+      </w:pPr>
+      <w:r>
+        <w:t>Game Manager</w:t>
+      </w:r>
+      <w:r>
+        <w:t xml:space="preserve"> – links to UI</w:t>
+      </w:r>
+    </w:p>
+    <w:p>
+      <w:pPr>
+        <w:pStyle w:val="ListParagraph"/>
+        <w:numPr>
+          <w:ilvl w:val="1"/>
+          <w:numId w:val="3"/>
+        </w:numPr>
+      </w:pPr>
+      <w:r>
+        <w:t>Player health</w:t>
+      </w:r>
+    </w:p>
+    <w:p>
+      <w:pPr>
+        <w:pStyle w:val="ListParagraph"/>
+        <w:numPr>
+          <w:ilvl w:val="1"/>
+          <w:numId w:val="3"/>
+        </w:numPr>
+      </w:pPr>
+      <w:r>
+        <w:t>Player ammo count (per weapon)</w:t>
+      </w:r>
+    </w:p>
+    <w:p>
+      <w:pPr>
+        <w:pStyle w:val="ListParagraph"/>
+        <w:numPr>
+          <w:ilvl w:val="1"/>
+          <w:numId w:val="3"/>
+        </w:numPr>
+      </w:pPr>
+      <w:r>
+        <w:t>Player kills</w:t>
+      </w:r>
+    </w:p>
+    <w:p>
+      <w:pPr>
+        <w:pStyle w:val="ListParagraph"/>
+        <w:numPr>
+          <w:ilvl w:val="1"/>
+          <w:numId w:val="3"/>
+        </w:numPr>
+      </w:pPr>
+      <w:r>
+        <w:t>Global Score leaderboard</w:t>
+      </w:r>
+    </w:p>
+    <w:p>
+      <w:pPr>
+        <w:pStyle w:val="Heading1"/>
+      </w:pPr>
+      <w:r>
+        <w:t>Network Programming</w:t>
+      </w:r>
+      <w:r>
+        <w:tab/>
+      </w:r>
+      <w:r>
+        <w:tab/>
+      </w:r>
+      <w:r>
+        <w:tab/>
+      </w:r>
+      <w:r>
+        <w:tab/>
+      </w:r>
+      <w:r>
+        <w:tab/>
+        <w:t>[ANDY] [PATRICK]</w:t>
+      </w:r>
+    </w:p>
+    <w:p>
+      <w:pPr>
+        <w:pStyle w:val="ListParagraph"/>
+        <w:numPr>
+          <w:ilvl w:val="0"/>
+          <w:numId w:val="2"/>
+        </w:numPr>
+        <w:autoSpaceDE w:val="0"/>
+        <w:autoSpaceDN w:val="0"/>
+        <w:adjustRightInd w:val="0"/>
+        <w:rPr>
+          <w:rFonts w:ascii="AppleSystemUIFont" w:hAnsi="AppleSystemUIFont" w:cs="AppleSystemUIFont"/>
+        </w:rPr>
+      </w:pPr>
+      <w:r>
+        <w:rPr>
+          <w:rFonts w:ascii="AppleSystemUIFont" w:hAnsi="AppleSystemUIFont" w:cs="AppleSystemUIFont"/>
+        </w:rPr>
+        <w:t>Peer to peer</w:t>
+      </w:r>
+    </w:p>
+    <w:p>
+      <w:pPr>
+        <w:pStyle w:val="ListParagraph"/>
+        <w:numPr>
+          <w:ilvl w:val="0"/>
+          <w:numId w:val="2"/>
+        </w:numPr>
+        <w:autoSpaceDE w:val="0"/>
+        <w:autoSpaceDN w:val="0"/>
+        <w:adjustRightInd w:val="0"/>
+        <w:rPr>
+          <w:rFonts w:ascii="AppleSystemUIFont" w:hAnsi="AppleSystemUIFont" w:cs="AppleSystemUIFont"/>
+        </w:rPr>
+      </w:pPr>
+      <w:r>
+        <w:rPr>
+          <w:rFonts w:ascii="AppleSystemUIFont" w:hAnsi="AppleSystemUIFont" w:cs="AppleSystemUIFont"/>
+        </w:rPr>
+        <w:t>Packet data</w:t>
+      </w:r>
+    </w:p>
+    <w:p>
+      <w:pPr>
+        <w:pStyle w:val="ListParagraph"/>
+        <w:numPr>
+          <w:ilvl w:val="0"/>
+          <w:numId w:val="2"/>
+        </w:numPr>
+        <w:autoSpaceDE w:val="0"/>
+        <w:autoSpaceDN w:val="0"/>
+        <w:adjustRightInd w:val="0"/>
+        <w:rPr>
+          <w:rFonts w:ascii="AppleSystemUIFont" w:hAnsi="AppleSystemUIFont" w:cs="AppleSystemUIFont"/>
+        </w:rPr>
+      </w:pPr>
+      <w:r>
+        <w:rPr>
+          <w:rFonts w:ascii="AppleSystemUIFont" w:hAnsi="AppleSystemUIFont" w:cs="AppleSystemUIFont"/>
+        </w:rPr>
+        <w:t>Physics information</w:t>
+      </w:r>
+    </w:p>
+    <w:p>
+      <w:pPr>
+        <w:pStyle w:val="ListParagraph"/>
+        <w:numPr>
+          <w:ilvl w:val="0"/>
+          <w:numId w:val="2"/>
+        </w:numPr>
+        <w:autoSpaceDE w:val="0"/>
+        <w:autoSpaceDN w:val="0"/>
+        <w:adjustRightInd w:val="0"/>
         <w:rPr>
           <w:rFonts w:ascii="AppleSystemUIFont" w:hAnsi="AppleSystemUIFont" w:cs="AppleSystemUIFont"/>
         </w:rPr>
@@ -481,7 +662,6 @@
         <w:pStyle w:val="Heading1"/>
       </w:pPr>
       <w:r>
-        <w:lastRenderedPageBreak/>
         <w:t>S</w:t>
       </w:r>
       <w:r>
@@ -926,7 +1106,7 @@
         <w:rFonts w:ascii="Symbol" w:hAnsi="Symbol" w:hint="default"/>
       </w:rPr>
     </w:lvl>
-    <w:lvl w:ilvl="1" w:tplc="08090003" w:tentative="1">
+    <w:lvl w:ilvl="1" w:tplc="08090003">
       <w:start w:val="1"/>
       <w:numFmt w:val="bullet"/>
       <w:lvlText w:val="o"/>
@@ -1152,7 +1332,7 @@
         <w:rFonts w:ascii="Symbol" w:hAnsi="Symbol" w:hint="default"/>
       </w:rPr>
     </w:lvl>
-    <w:lvl w:ilvl="1" w:tplc="08090003" w:tentative="1">
+    <w:lvl w:ilvl="1" w:tplc="08090003">
       <w:start w:val="1"/>
       <w:numFmt w:val="bullet"/>
       <w:lvlText w:val="o"/>

</xml_diff>